<commit_message>
Added Test files for the last bug
</commit_message>
<xml_diff>
--- a/Hypothesis Patron Fine Issue.docx
+++ b/Hypothesis Patron Fine Issue.docx
@@ -39,19 +39,150 @@
         <w:t>Hypothesis of cause</w:t>
       </w:r>
     </w:p>
+    <w:tbl>
+      <w:tblPr>
+        <w:tblStyle w:val="TableGrid"/>
+        <w:tblW w:w="0" w:type="auto"/>
+        <w:tblLook w:val="04A0" w:firstRow="1" w:lastRow="0" w:firstColumn="1" w:lastColumn="0" w:noHBand="0" w:noVBand="1"/>
+      </w:tblPr>
+      <w:tblGrid>
+        <w:gridCol w:w="3005"/>
+        <w:gridCol w:w="3005"/>
+        <w:gridCol w:w="3006"/>
+      </w:tblGrid>
+      <w:tr>
+        <w:tc>
+          <w:tcPr>
+            <w:tcW w:w="3005" w:type="dxa"/>
+          </w:tcPr>
+          <w:p>
+            <w:r>
+              <w:t>Hypothesis</w:t>
+            </w:r>
+          </w:p>
+        </w:tc>
+        <w:tc>
+          <w:tcPr>
+            <w:tcW w:w="3005" w:type="dxa"/>
+          </w:tcPr>
+          <w:p>
+            <w:r>
+              <w:t>Description</w:t>
+            </w:r>
+          </w:p>
+        </w:tc>
+        <w:tc>
+          <w:tcPr>
+            <w:tcW w:w="3006" w:type="dxa"/>
+          </w:tcPr>
+          <w:p>
+            <w:r>
+              <w:t>Was this the cause?</w:t>
+            </w:r>
+          </w:p>
+        </w:tc>
+      </w:tr>
+      <w:tr>
+        <w:tc>
+          <w:tcPr>
+            <w:tcW w:w="3005" w:type="dxa"/>
+          </w:tcPr>
+          <w:p>
+            <w:r>
+              <w:t xml:space="preserve">The error </w:t>
+            </w:r>
+            <w:r>
+              <w:t>is in the library class calculation</w:t>
+            </w:r>
+          </w:p>
+        </w:tc>
+        <w:tc>
+          <w:tcPr>
+            <w:tcW w:w="3005" w:type="dxa"/>
+          </w:tcPr>
+          <w:p>
+            <w:r>
+              <w:t xml:space="preserve">Since this method is called and the logic of the </w:t>
+            </w:r>
+            <w:proofErr w:type="spellStart"/>
+            <w:r>
+              <w:t>returnbookcontrol</w:t>
+            </w:r>
+            <w:proofErr w:type="spellEnd"/>
+            <w:r>
+              <w:t xml:space="preserve"> looks fine</w:t>
+            </w:r>
+          </w:p>
+        </w:tc>
+        <w:tc>
+          <w:tcPr>
+            <w:tcW w:w="3006" w:type="dxa"/>
+          </w:tcPr>
+          <w:p>
+            <w:r>
+              <w:t>No</w:t>
+            </w:r>
+          </w:p>
+        </w:tc>
+      </w:tr>
+      <w:tr>
+        <w:tc>
+          <w:tcPr>
+            <w:tcW w:w="3005" w:type="dxa"/>
+          </w:tcPr>
+          <w:p>
+            <w:r>
+              <w:t xml:space="preserve">The error is in the calendar class </w:t>
+            </w:r>
+            <w:proofErr w:type="spellStart"/>
+            <w:r>
+              <w:t>getDays</w:t>
+            </w:r>
+            <w:proofErr w:type="spellEnd"/>
+            <w:r>
+              <w:t xml:space="preserve"> Difference</w:t>
+            </w:r>
+          </w:p>
+        </w:tc>
+        <w:tc>
+          <w:tcPr>
+            <w:tcW w:w="3005" w:type="dxa"/>
+          </w:tcPr>
+          <w:p>
+            <w:r>
+              <w:t>Since this method calculates the difference in days, which is used to calculate the fine, this may be the error</w:t>
+            </w:r>
+          </w:p>
+        </w:tc>
+        <w:tc>
+          <w:tcPr>
+            <w:tcW w:w="3006" w:type="dxa"/>
+          </w:tcPr>
+          <w:p>
+            <w:r>
+              <w:t>Yes</w:t>
+            </w:r>
+          </w:p>
+        </w:tc>
+      </w:tr>
+    </w:tbl>
     <w:p/>
-    <w:p>
-      <w:r>
-        <w:t xml:space="preserve">This bug was unable to be reproduced. Hence it is likely that this bug was fixed in the process of fixing Bug 1. It is likely that the previous value that existed in the calendar class before being changed was double of that of a regular day. Hence that would mean that fines would be only be calculated as half of what they were. </w:t>
-      </w:r>
-    </w:p>
     <w:p/>
     <w:p>
       <w:pPr>
         <w:pStyle w:val="Heading1"/>
       </w:pPr>
       <w:r>
-        <w:t>Proof of resolution</w:t>
+        <w:t>Tests to narrow down bug</w:t>
+      </w:r>
+    </w:p>
+    <w:p/>
+    <w:p>
+      <w:pPr>
+        <w:pStyle w:val="Heading2"/>
+      </w:pPr>
+      <w:r>
+        <w:t>Idea</w:t>
       </w:r>
     </w:p>
     <w:p>
@@ -60,9 +191,9 @@
           <w:noProof/>
         </w:rPr>
         <w:drawing>
-          <wp:inline distT="0" distB="0" distL="0" distR="0" wp14:anchorId="617DAD49" wp14:editId="3C7801EE">
-            <wp:extent cx="5731510" cy="2950845"/>
-            <wp:effectExtent l="0" t="0" r="2540" b="1905"/>
+          <wp:inline distT="0" distB="0" distL="0" distR="0" wp14:anchorId="15A5D07E" wp14:editId="13E486F1">
+            <wp:extent cx="5731510" cy="986155"/>
+            <wp:effectExtent l="0" t="0" r="2540" b="4445"/>
             <wp:docPr id="1" name="Picture 1"/>
             <wp:cNvGraphicFramePr>
               <a:graphicFrameLocks xmlns:a="http://schemas.openxmlformats.org/drawingml/2006/main" noChangeAspect="1"/>
@@ -83,7 +214,7 @@
                   <pic:spPr>
                     <a:xfrm>
                       <a:off x="0" y="0"/>
-                      <a:ext cx="5731510" cy="2950845"/>
+                      <a:ext cx="5731510" cy="986155"/>
                     </a:xfrm>
                     <a:prstGeom prst="rect">
                       <a:avLst/>
@@ -96,18 +227,735 @@
         </w:drawing>
       </w:r>
     </w:p>
+    <w:p>
+      <w:r>
+        <w:t xml:space="preserve">This will attempt to see if the </w:t>
+      </w:r>
+      <w:proofErr w:type="spellStart"/>
+      <w:r>
+        <w:t>overduefine</w:t>
+      </w:r>
+      <w:proofErr w:type="spellEnd"/>
+      <w:r>
+        <w:t xml:space="preserve"> is calculated correctly from the library class. (7:43pm 18/10/2020 Line 53 - </w:t>
+      </w:r>
+      <w:proofErr w:type="spellStart"/>
+      <w:r>
+        <w:t>ReturnBookControl</w:t>
+      </w:r>
+      <w:proofErr w:type="spellEnd"/>
+      <w:r>
+        <w:t>)</w:t>
+      </w:r>
+    </w:p>
+    <w:p>
+      <w:pPr>
+        <w:pStyle w:val="Heading3"/>
+      </w:pPr>
+      <w:r>
+        <w:t>Output:</w:t>
+      </w:r>
+    </w:p>
+    <w:p>
+      <w:r>
+        <w:rPr>
+          <w:noProof/>
+        </w:rPr>
+        <w:drawing>
+          <wp:inline distT="0" distB="0" distL="0" distR="0" wp14:anchorId="43504AFD" wp14:editId="7A59AE36">
+            <wp:extent cx="3981450" cy="514350"/>
+            <wp:effectExtent l="0" t="0" r="0" b="0"/>
+            <wp:docPr id="2" name="Picture 2"/>
+            <wp:cNvGraphicFramePr>
+              <a:graphicFrameLocks xmlns:a="http://schemas.openxmlformats.org/drawingml/2006/main" noChangeAspect="1"/>
+            </wp:cNvGraphicFramePr>
+            <a:graphic xmlns:a="http://schemas.openxmlformats.org/drawingml/2006/main">
+              <a:graphicData uri="http://schemas.openxmlformats.org/drawingml/2006/picture">
+                <pic:pic xmlns:pic="http://schemas.openxmlformats.org/drawingml/2006/picture">
+                  <pic:nvPicPr>
+                    <pic:cNvPr id="1" name=""/>
+                    <pic:cNvPicPr/>
+                  </pic:nvPicPr>
+                  <pic:blipFill>
+                    <a:blip r:embed="rId5"/>
+                    <a:stretch>
+                      <a:fillRect/>
+                    </a:stretch>
+                  </pic:blipFill>
+                  <pic:spPr>
+                    <a:xfrm>
+                      <a:off x="0" y="0"/>
+                      <a:ext cx="3981450" cy="514350"/>
+                    </a:xfrm>
+                    <a:prstGeom prst="rect">
+                      <a:avLst/>
+                    </a:prstGeom>
+                  </pic:spPr>
+                </pic:pic>
+              </a:graphicData>
+            </a:graphic>
+          </wp:inline>
+        </w:drawing>
+      </w:r>
+    </w:p>
+    <w:p>
+      <w:pPr>
+        <w:pStyle w:val="Heading3"/>
+      </w:pPr>
+      <w:r>
+        <w:t>Conclusion:</w:t>
+      </w:r>
+    </w:p>
     <w:p/>
     <w:p>
       <w:r>
-        <w:t xml:space="preserve">Hence 6 days overdue, 6 </w:t>
+        <w:t xml:space="preserve">From this, we can see that the </w:t>
+      </w:r>
+      <w:r>
+        <w:t>call to a method in the library class has the issue</w:t>
+      </w:r>
+    </w:p>
+    <w:p/>
+    <w:p>
+      <w:pPr>
+        <w:pStyle w:val="Heading2"/>
+      </w:pPr>
+      <w:r>
+        <w:lastRenderedPageBreak/>
+        <w:t>Idea 2</w:t>
+      </w:r>
+    </w:p>
+    <w:p>
+      <w:r>
+        <w:rPr>
+          <w:noProof/>
+        </w:rPr>
+        <w:drawing>
+          <wp:inline distT="0" distB="0" distL="0" distR="0" wp14:anchorId="3B257DF4" wp14:editId="3D3031B4">
+            <wp:extent cx="5731510" cy="1442720"/>
+            <wp:effectExtent l="0" t="0" r="2540" b="5080"/>
+            <wp:docPr id="3" name="Picture 3"/>
+            <wp:cNvGraphicFramePr>
+              <a:graphicFrameLocks xmlns:a="http://schemas.openxmlformats.org/drawingml/2006/main" noChangeAspect="1"/>
+            </wp:cNvGraphicFramePr>
+            <a:graphic xmlns:a="http://schemas.openxmlformats.org/drawingml/2006/main">
+              <a:graphicData uri="http://schemas.openxmlformats.org/drawingml/2006/picture">
+                <pic:pic xmlns:pic="http://schemas.openxmlformats.org/drawingml/2006/picture">
+                  <pic:nvPicPr>
+                    <pic:cNvPr id="1" name=""/>
+                    <pic:cNvPicPr/>
+                  </pic:nvPicPr>
+                  <pic:blipFill>
+                    <a:blip r:embed="rId6"/>
+                    <a:stretch>
+                      <a:fillRect/>
+                    </a:stretch>
+                  </pic:blipFill>
+                  <pic:spPr>
+                    <a:xfrm>
+                      <a:off x="0" y="0"/>
+                      <a:ext cx="5731510" cy="1442720"/>
+                    </a:xfrm>
+                    <a:prstGeom prst="rect">
+                      <a:avLst/>
+                    </a:prstGeom>
+                  </pic:spPr>
+                </pic:pic>
+              </a:graphicData>
+            </a:graphic>
+          </wp:inline>
+        </w:drawing>
+      </w:r>
+    </w:p>
+    <w:p>
+      <w:r>
+        <w:t>The reason why I tried this is to try and see whether the if statement is not detected the loan is overdue. Hence this would prove whether there is an issue in the actual if statement itself.</w:t>
+      </w:r>
+    </w:p>
+    <w:p>
+      <w:pPr>
+        <w:pStyle w:val="Heading3"/>
+      </w:pPr>
+      <w:r>
+        <w:t>Output</w:t>
+      </w:r>
+    </w:p>
+    <w:p>
+      <w:r>
+        <w:rPr>
+          <w:noProof/>
+        </w:rPr>
+        <w:drawing>
+          <wp:inline distT="0" distB="0" distL="0" distR="0" wp14:anchorId="74426CBA" wp14:editId="33521F98">
+            <wp:extent cx="3695700" cy="552450"/>
+            <wp:effectExtent l="0" t="0" r="0" b="0"/>
+            <wp:docPr id="4" name="Picture 4"/>
+            <wp:cNvGraphicFramePr>
+              <a:graphicFrameLocks xmlns:a="http://schemas.openxmlformats.org/drawingml/2006/main" noChangeAspect="1"/>
+            </wp:cNvGraphicFramePr>
+            <a:graphic xmlns:a="http://schemas.openxmlformats.org/drawingml/2006/main">
+              <a:graphicData uri="http://schemas.openxmlformats.org/drawingml/2006/picture">
+                <pic:pic xmlns:pic="http://schemas.openxmlformats.org/drawingml/2006/picture">
+                  <pic:nvPicPr>
+                    <pic:cNvPr id="1" name=""/>
+                    <pic:cNvPicPr/>
+                  </pic:nvPicPr>
+                  <pic:blipFill>
+                    <a:blip r:embed="rId7"/>
+                    <a:stretch>
+                      <a:fillRect/>
+                    </a:stretch>
+                  </pic:blipFill>
+                  <pic:spPr>
+                    <a:xfrm>
+                      <a:off x="0" y="0"/>
+                      <a:ext cx="3695700" cy="552450"/>
+                    </a:xfrm>
+                    <a:prstGeom prst="rect">
+                      <a:avLst/>
+                    </a:prstGeom>
+                  </pic:spPr>
+                </pic:pic>
+              </a:graphicData>
+            </a:graphic>
+          </wp:inline>
+        </w:drawing>
+      </w:r>
+    </w:p>
+    <w:p/>
+    <w:p>
+      <w:pPr>
+        <w:pStyle w:val="Heading3"/>
+      </w:pPr>
+      <w:r>
+        <w:t>Conclusion</w:t>
+      </w:r>
+    </w:p>
+    <w:p>
+      <w:r>
+        <w:t>The bug must be further within the method, within the IF statement</w:t>
+      </w:r>
+    </w:p>
+    <w:p/>
+    <w:p>
+      <w:pPr>
+        <w:pStyle w:val="Heading2"/>
+      </w:pPr>
+      <w:r>
+        <w:t>Idea 3</w:t>
+      </w:r>
+    </w:p>
+    <w:p/>
+    <w:p>
+      <w:r>
+        <w:rPr>
+          <w:noProof/>
+        </w:rPr>
+        <w:drawing>
+          <wp:inline distT="0" distB="0" distL="0" distR="0" wp14:anchorId="09CBE6FD" wp14:editId="57EB68C6">
+            <wp:extent cx="5731510" cy="919480"/>
+            <wp:effectExtent l="0" t="0" r="2540" b="0"/>
+            <wp:docPr id="5" name="Picture 5"/>
+            <wp:cNvGraphicFramePr>
+              <a:graphicFrameLocks xmlns:a="http://schemas.openxmlformats.org/drawingml/2006/main" noChangeAspect="1"/>
+            </wp:cNvGraphicFramePr>
+            <a:graphic xmlns:a="http://schemas.openxmlformats.org/drawingml/2006/main">
+              <a:graphicData uri="http://schemas.openxmlformats.org/drawingml/2006/picture">
+                <pic:pic xmlns:pic="http://schemas.openxmlformats.org/drawingml/2006/picture">
+                  <pic:nvPicPr>
+                    <pic:cNvPr id="1" name=""/>
+                    <pic:cNvPicPr/>
+                  </pic:nvPicPr>
+                  <pic:blipFill>
+                    <a:blip r:embed="rId8"/>
+                    <a:stretch>
+                      <a:fillRect/>
+                    </a:stretch>
+                  </pic:blipFill>
+                  <pic:spPr>
+                    <a:xfrm>
+                      <a:off x="0" y="0"/>
+                      <a:ext cx="5731510" cy="919480"/>
+                    </a:xfrm>
+                    <a:prstGeom prst="rect">
+                      <a:avLst/>
+                    </a:prstGeom>
+                  </pic:spPr>
+                </pic:pic>
+              </a:graphicData>
+            </a:graphic>
+          </wp:inline>
+        </w:drawing>
+      </w:r>
+    </w:p>
+    <w:p>
+      <w:r>
+        <w:t xml:space="preserve">This will test to see if the system calculates that there is </w:t>
       </w:r>
       <w:proofErr w:type="gramStart"/>
       <w:r>
-        <w:t>dollar</w:t>
+        <w:t>1 day</w:t>
       </w:r>
       <w:proofErr w:type="gramEnd"/>
       <w:r>
-        <w:t xml:space="preserve"> fine. </w:t>
+        <w:t xml:space="preserve"> difference between the two dates. </w:t>
+      </w:r>
+    </w:p>
+    <w:p/>
+    <w:p>
+      <w:pPr>
+        <w:pStyle w:val="Heading3"/>
+      </w:pPr>
+      <w:r>
+        <w:t>Output</w:t>
+      </w:r>
+    </w:p>
+    <w:p>
+      <w:r>
+        <w:rPr>
+          <w:noProof/>
+        </w:rPr>
+        <w:drawing>
+          <wp:inline distT="0" distB="0" distL="0" distR="0" wp14:anchorId="51D00FC4" wp14:editId="35F9B137">
+            <wp:extent cx="4705350" cy="1181100"/>
+            <wp:effectExtent l="0" t="0" r="0" b="0"/>
+            <wp:docPr id="6" name="Picture 6"/>
+            <wp:cNvGraphicFramePr>
+              <a:graphicFrameLocks xmlns:a="http://schemas.openxmlformats.org/drawingml/2006/main" noChangeAspect="1"/>
+            </wp:cNvGraphicFramePr>
+            <a:graphic xmlns:a="http://schemas.openxmlformats.org/drawingml/2006/main">
+              <a:graphicData uri="http://schemas.openxmlformats.org/drawingml/2006/picture">
+                <pic:pic xmlns:pic="http://schemas.openxmlformats.org/drawingml/2006/picture">
+                  <pic:nvPicPr>
+                    <pic:cNvPr id="1" name=""/>
+                    <pic:cNvPicPr/>
+                  </pic:nvPicPr>
+                  <pic:blipFill>
+                    <a:blip r:embed="rId9"/>
+                    <a:stretch>
+                      <a:fillRect/>
+                    </a:stretch>
+                  </pic:blipFill>
+                  <pic:spPr>
+                    <a:xfrm>
+                      <a:off x="0" y="0"/>
+                      <a:ext cx="4705350" cy="1181100"/>
+                    </a:xfrm>
+                    <a:prstGeom prst="rect">
+                      <a:avLst/>
+                    </a:prstGeom>
+                  </pic:spPr>
+                </pic:pic>
+              </a:graphicData>
+            </a:graphic>
+          </wp:inline>
+        </w:drawing>
+      </w:r>
+    </w:p>
+    <w:p/>
+    <w:p>
+      <w:pPr>
+        <w:pStyle w:val="Heading3"/>
+      </w:pPr>
+      <w:r>
+        <w:t>Conclusion</w:t>
+      </w:r>
+    </w:p>
+    <w:p>
+      <w:r>
+        <w:t xml:space="preserve">Hence due to the fact this value returned 0, the error is in this section. </w:t>
+      </w:r>
+      <w:proofErr w:type="gramStart"/>
+      <w:r>
+        <w:t>Specifically</w:t>
+      </w:r>
+      <w:proofErr w:type="gramEnd"/>
+      <w:r>
+        <w:t xml:space="preserve"> in Library Entity class, Line:</w:t>
+      </w:r>
+      <w:r>
+        <w:rPr>
+          <w:noProof/>
+        </w:rPr>
+        <w:drawing>
+          <wp:inline distT="0" distB="0" distL="0" distR="0" wp14:anchorId="7FADD8D5" wp14:editId="18CDD848">
+            <wp:extent cx="5731510" cy="204470"/>
+            <wp:effectExtent l="0" t="0" r="2540" b="5080"/>
+            <wp:docPr id="7" name="Picture 7"/>
+            <wp:cNvGraphicFramePr>
+              <a:graphicFrameLocks xmlns:a="http://schemas.openxmlformats.org/drawingml/2006/main" noChangeAspect="1"/>
+            </wp:cNvGraphicFramePr>
+            <a:graphic xmlns:a="http://schemas.openxmlformats.org/drawingml/2006/main">
+              <a:graphicData uri="http://schemas.openxmlformats.org/drawingml/2006/picture">
+                <pic:pic xmlns:pic="http://schemas.openxmlformats.org/drawingml/2006/picture">
+                  <pic:nvPicPr>
+                    <pic:cNvPr id="1" name=""/>
+                    <pic:cNvPicPr/>
+                  </pic:nvPicPr>
+                  <pic:blipFill>
+                    <a:blip r:embed="rId10"/>
+                    <a:stretch>
+                      <a:fillRect/>
+                    </a:stretch>
+                  </pic:blipFill>
+                  <pic:spPr>
+                    <a:xfrm>
+                      <a:off x="0" y="0"/>
+                      <a:ext cx="5731510" cy="204470"/>
+                    </a:xfrm>
+                    <a:prstGeom prst="rect">
+                      <a:avLst/>
+                    </a:prstGeom>
+                  </pic:spPr>
+                </pic:pic>
+              </a:graphicData>
+            </a:graphic>
+          </wp:inline>
+        </w:drawing>
+      </w:r>
+    </w:p>
+    <w:p>
+      <w:r>
+        <w:lastRenderedPageBreak/>
+        <w:t xml:space="preserve">It is likely the error is in the Calendar class, in the </w:t>
+      </w:r>
+      <w:proofErr w:type="spellStart"/>
+      <w:r>
+        <w:t>getDaysDifference</w:t>
+      </w:r>
+      <w:proofErr w:type="spellEnd"/>
+      <w:r>
+        <w:t xml:space="preserve"> method.</w:t>
+      </w:r>
+    </w:p>
+    <w:p/>
+    <w:p>
+      <w:pPr>
+        <w:pStyle w:val="Heading2"/>
+      </w:pPr>
+      <w:r>
+        <w:t>Idea 4</w:t>
+      </w:r>
+    </w:p>
+    <w:p>
+      <w:r>
+        <w:rPr>
+          <w:noProof/>
+        </w:rPr>
+        <w:drawing>
+          <wp:inline distT="0" distB="0" distL="0" distR="0" wp14:anchorId="5A7B157B" wp14:editId="40221FC5">
+            <wp:extent cx="5731510" cy="838200"/>
+            <wp:effectExtent l="0" t="0" r="2540" b="0"/>
+            <wp:docPr id="8" name="Picture 8"/>
+            <wp:cNvGraphicFramePr>
+              <a:graphicFrameLocks xmlns:a="http://schemas.openxmlformats.org/drawingml/2006/main" noChangeAspect="1"/>
+            </wp:cNvGraphicFramePr>
+            <a:graphic xmlns:a="http://schemas.openxmlformats.org/drawingml/2006/main">
+              <a:graphicData uri="http://schemas.openxmlformats.org/drawingml/2006/picture">
+                <pic:pic xmlns:pic="http://schemas.openxmlformats.org/drawingml/2006/picture">
+                  <pic:nvPicPr>
+                    <pic:cNvPr id="1" name=""/>
+                    <pic:cNvPicPr/>
+                  </pic:nvPicPr>
+                  <pic:blipFill>
+                    <a:blip r:embed="rId11"/>
+                    <a:stretch>
+                      <a:fillRect/>
+                    </a:stretch>
+                  </pic:blipFill>
+                  <pic:spPr>
+                    <a:xfrm>
+                      <a:off x="0" y="0"/>
+                      <a:ext cx="5731510" cy="838200"/>
+                    </a:xfrm>
+                    <a:prstGeom prst="rect">
+                      <a:avLst/>
+                    </a:prstGeom>
+                  </pic:spPr>
+                </pic:pic>
+              </a:graphicData>
+            </a:graphic>
+          </wp:inline>
+        </w:drawing>
+      </w:r>
+    </w:p>
+    <w:p>
+      <w:r>
+        <w:t>This tests whether a difference is calculated, this value should be positive if there is a difference.</w:t>
+      </w:r>
+    </w:p>
+    <w:p/>
+    <w:p>
+      <w:pPr>
+        <w:pStyle w:val="Heading3"/>
+      </w:pPr>
+      <w:r>
+        <w:t>Output</w:t>
+      </w:r>
+    </w:p>
+    <w:p>
+      <w:r>
+        <w:rPr>
+          <w:noProof/>
+        </w:rPr>
+        <w:drawing>
+          <wp:inline distT="0" distB="0" distL="0" distR="0" wp14:anchorId="101A143C" wp14:editId="5386FC77">
+            <wp:extent cx="3848100" cy="714375"/>
+            <wp:effectExtent l="0" t="0" r="0" b="9525"/>
+            <wp:docPr id="9" name="Picture 9"/>
+            <wp:cNvGraphicFramePr>
+              <a:graphicFrameLocks xmlns:a="http://schemas.openxmlformats.org/drawingml/2006/main" noChangeAspect="1"/>
+            </wp:cNvGraphicFramePr>
+            <a:graphic xmlns:a="http://schemas.openxmlformats.org/drawingml/2006/main">
+              <a:graphicData uri="http://schemas.openxmlformats.org/drawingml/2006/picture">
+                <pic:pic xmlns:pic="http://schemas.openxmlformats.org/drawingml/2006/picture">
+                  <pic:nvPicPr>
+                    <pic:cNvPr id="1" name=""/>
+                    <pic:cNvPicPr/>
+                  </pic:nvPicPr>
+                  <pic:blipFill>
+                    <a:blip r:embed="rId12"/>
+                    <a:stretch>
+                      <a:fillRect/>
+                    </a:stretch>
+                  </pic:blipFill>
+                  <pic:spPr>
+                    <a:xfrm>
+                      <a:off x="0" y="0"/>
+                      <a:ext cx="3848100" cy="714375"/>
+                    </a:xfrm>
+                    <a:prstGeom prst="rect">
+                      <a:avLst/>
+                    </a:prstGeom>
+                  </pic:spPr>
+                </pic:pic>
+              </a:graphicData>
+            </a:graphic>
+          </wp:inline>
+        </w:drawing>
+      </w:r>
+    </w:p>
+    <w:p>
+      <w:pPr>
+        <w:pStyle w:val="Heading3"/>
+      </w:pPr>
+      <w:r>
+        <w:t>Conclusion</w:t>
+      </w:r>
+    </w:p>
+    <w:p>
+      <w:r>
+        <w:t>The error must be further down the method, since it is showing a difference between the dates.</w:t>
+      </w:r>
+    </w:p>
+    <w:p/>
+    <w:p>
+      <w:pPr>
+        <w:pStyle w:val="Heading2"/>
+      </w:pPr>
+      <w:r>
+        <w:t>Idea 5</w:t>
+      </w:r>
+    </w:p>
+    <w:p>
+      <w:r>
+        <w:rPr>
+          <w:noProof/>
+        </w:rPr>
+        <w:drawing>
+          <wp:inline distT="0" distB="0" distL="0" distR="0" wp14:anchorId="0C873ABF" wp14:editId="592F9E59">
+            <wp:extent cx="5731510" cy="1210310"/>
+            <wp:effectExtent l="0" t="0" r="2540" b="8890"/>
+            <wp:docPr id="10" name="Picture 10"/>
+            <wp:cNvGraphicFramePr>
+              <a:graphicFrameLocks xmlns:a="http://schemas.openxmlformats.org/drawingml/2006/main" noChangeAspect="1"/>
+            </wp:cNvGraphicFramePr>
+            <a:graphic xmlns:a="http://schemas.openxmlformats.org/drawingml/2006/main">
+              <a:graphicData uri="http://schemas.openxmlformats.org/drawingml/2006/picture">
+                <pic:pic xmlns:pic="http://schemas.openxmlformats.org/drawingml/2006/picture">
+                  <pic:nvPicPr>
+                    <pic:cNvPr id="1" name=""/>
+                    <pic:cNvPicPr/>
+                  </pic:nvPicPr>
+                  <pic:blipFill>
+                    <a:blip r:embed="rId13"/>
+                    <a:stretch>
+                      <a:fillRect/>
+                    </a:stretch>
+                  </pic:blipFill>
+                  <pic:spPr>
+                    <a:xfrm>
+                      <a:off x="0" y="0"/>
+                      <a:ext cx="5731510" cy="1210310"/>
+                    </a:xfrm>
+                    <a:prstGeom prst="rect">
+                      <a:avLst/>
+                    </a:prstGeom>
+                  </pic:spPr>
+                </pic:pic>
+              </a:graphicData>
+            </a:graphic>
+          </wp:inline>
+        </w:drawing>
+      </w:r>
+    </w:p>
+    <w:p/>
+    <w:p>
+      <w:pPr>
+        <w:pStyle w:val="Heading3"/>
+      </w:pPr>
+      <w:r>
+        <w:t>Output</w:t>
+      </w:r>
+    </w:p>
+    <w:p>
+      <w:r>
+        <w:rPr>
+          <w:noProof/>
+        </w:rPr>
+        <w:drawing>
+          <wp:inline distT="0" distB="0" distL="0" distR="0" wp14:anchorId="3A41B633" wp14:editId="05F78837">
+            <wp:extent cx="3114675" cy="923925"/>
+            <wp:effectExtent l="0" t="0" r="9525" b="9525"/>
+            <wp:docPr id="11" name="Picture 11"/>
+            <wp:cNvGraphicFramePr>
+              <a:graphicFrameLocks xmlns:a="http://schemas.openxmlformats.org/drawingml/2006/main" noChangeAspect="1"/>
+            </wp:cNvGraphicFramePr>
+            <a:graphic xmlns:a="http://schemas.openxmlformats.org/drawingml/2006/main">
+              <a:graphicData uri="http://schemas.openxmlformats.org/drawingml/2006/picture">
+                <pic:pic xmlns:pic="http://schemas.openxmlformats.org/drawingml/2006/picture">
+                  <pic:nvPicPr>
+                    <pic:cNvPr id="1" name=""/>
+                    <pic:cNvPicPr/>
+                  </pic:nvPicPr>
+                  <pic:blipFill>
+                    <a:blip r:embed="rId14"/>
+                    <a:stretch>
+                      <a:fillRect/>
+                    </a:stretch>
+                  </pic:blipFill>
+                  <pic:spPr>
+                    <a:xfrm>
+                      <a:off x="0" y="0"/>
+                      <a:ext cx="3114675" cy="923925"/>
+                    </a:xfrm>
+                    <a:prstGeom prst="rect">
+                      <a:avLst/>
+                    </a:prstGeom>
+                  </pic:spPr>
+                </pic:pic>
+              </a:graphicData>
+            </a:graphic>
+          </wp:inline>
+        </w:drawing>
+      </w:r>
+    </w:p>
+    <w:p/>
+    <w:p>
+      <w:pPr>
+        <w:pStyle w:val="Heading3"/>
+      </w:pPr>
+      <w:r>
+        <w:t>Conclusion</w:t>
+      </w:r>
+    </w:p>
+    <w:p>
+      <w:r>
+        <w:t xml:space="preserve">The </w:t>
+      </w:r>
+      <w:r>
+        <w:t xml:space="preserve">issue is between one of the values, </w:t>
+      </w:r>
+      <w:proofErr w:type="spellStart"/>
+      <w:r>
+        <w:t>diffMilliseconds</w:t>
+      </w:r>
+      <w:proofErr w:type="spellEnd"/>
+      <w:r>
+        <w:t xml:space="preserve"> and MILLIS_PER_DAY. </w:t>
+      </w:r>
+    </w:p>
+    <w:p>
+      <w:r>
+        <w:t xml:space="preserve">We have tested the </w:t>
+      </w:r>
+      <w:proofErr w:type="spellStart"/>
+      <w:r>
+        <w:t>diffMilliseconds</w:t>
+      </w:r>
+      <w:proofErr w:type="spellEnd"/>
+      <w:r>
+        <w:t xml:space="preserve"> and can show that the value for a difference of 1 day is 86400000. Hence the second value needs to be checked.</w:t>
+      </w:r>
+    </w:p>
+    <w:p/>
+    <w:p>
+      <w:pPr>
+        <w:pStyle w:val="Heading2"/>
+      </w:pPr>
+      <w:r>
+        <w:lastRenderedPageBreak/>
+        <w:t>Idea 6</w:t>
+      </w:r>
+    </w:p>
+    <w:p>
+      <w:r>
+        <w:rPr>
+          <w:noProof/>
+        </w:rPr>
+        <w:drawing>
+          <wp:inline distT="0" distB="0" distL="0" distR="0" wp14:anchorId="6543F271" wp14:editId="6C571C98">
+            <wp:extent cx="5731510" cy="654685"/>
+            <wp:effectExtent l="0" t="0" r="2540" b="0"/>
+            <wp:docPr id="12" name="Picture 12"/>
+            <wp:cNvGraphicFramePr>
+              <a:graphicFrameLocks xmlns:a="http://schemas.openxmlformats.org/drawingml/2006/main" noChangeAspect="1"/>
+            </wp:cNvGraphicFramePr>
+            <a:graphic xmlns:a="http://schemas.openxmlformats.org/drawingml/2006/main">
+              <a:graphicData uri="http://schemas.openxmlformats.org/drawingml/2006/picture">
+                <pic:pic xmlns:pic="http://schemas.openxmlformats.org/drawingml/2006/picture">
+                  <pic:nvPicPr>
+                    <pic:cNvPr id="1" name=""/>
+                    <pic:cNvPicPr/>
+                  </pic:nvPicPr>
+                  <pic:blipFill>
+                    <a:blip r:embed="rId15"/>
+                    <a:stretch>
+                      <a:fillRect/>
+                    </a:stretch>
+                  </pic:blipFill>
+                  <pic:spPr>
+                    <a:xfrm>
+                      <a:off x="0" y="0"/>
+                      <a:ext cx="5731510" cy="654685"/>
+                    </a:xfrm>
+                    <a:prstGeom prst="rect">
+                      <a:avLst/>
+                    </a:prstGeom>
+                  </pic:spPr>
+                </pic:pic>
+              </a:graphicData>
+            </a:graphic>
+          </wp:inline>
+        </w:drawing>
+      </w:r>
+    </w:p>
+    <w:p>
+      <w:r>
+        <w:t>Since this is a value and not a method, we do not need to test the output of a method.</w:t>
+      </w:r>
+    </w:p>
+    <w:p>
+      <w:pPr>
+        <w:pStyle w:val="Heading3"/>
+      </w:pPr>
+      <w:r>
+        <w:t xml:space="preserve">Conclusion: </w:t>
+      </w:r>
+    </w:p>
+    <w:p>
+      <w:r>
+        <w:t xml:space="preserve">The calculation done by the calendar class highlights 1 day is 86400000, whereas this shows it to be a much bigger number. It is this value that would mean that the number rounds down to 0. Hence changing this value should allow the program to calculate fines correctly. </w:t>
       </w:r>
     </w:p>
     <w:p/>

</xml_diff>

<commit_message>
Updated Test Scripts to fix date issue
</commit_message>
<xml_diff>
--- a/Hypothesis Patron Fine Issue.docx
+++ b/Hypothesis Patron Fine Issue.docx
@@ -89,10 +89,7 @@
           </w:tcPr>
           <w:p>
             <w:r>
-              <w:t xml:space="preserve">The error </w:t>
-            </w:r>
-            <w:r>
-              <w:t>is in the library class calculation</w:t>
+              <w:t>That in the returnBookControl the bug occurs</w:t>
             </w:r>
           </w:p>
         </w:tc>
@@ -100,29 +97,13 @@
           <w:tcPr>
             <w:tcW w:w="3005" w:type="dxa"/>
           </w:tcPr>
-          <w:p>
-            <w:r>
-              <w:t xml:space="preserve">Since this method is called and the logic of the </w:t>
-            </w:r>
-            <w:proofErr w:type="spellStart"/>
-            <w:r>
-              <w:t>returnbookcontrol</w:t>
-            </w:r>
-            <w:proofErr w:type="spellEnd"/>
-            <w:r>
-              <w:t xml:space="preserve"> looks fine</w:t>
-            </w:r>
-          </w:p>
+          <w:p/>
         </w:tc>
         <w:tc>
           <w:tcPr>
             <w:tcW w:w="3006" w:type="dxa"/>
           </w:tcPr>
-          <w:p>
-            <w:r>
-              <w:t>No</w:t>
-            </w:r>
-          </w:p>
+          <w:p/>
         </w:tc>
       </w:tr>
       <w:tr>
@@ -130,39 +111,19 @@
           <w:tcPr>
             <w:tcW w:w="3005" w:type="dxa"/>
           </w:tcPr>
-          <w:p>
-            <w:r>
-              <w:t xml:space="preserve">The error is in the calendar class </w:t>
-            </w:r>
-            <w:proofErr w:type="spellStart"/>
-            <w:r>
-              <w:t>getDays</w:t>
-            </w:r>
-            <w:proofErr w:type="spellEnd"/>
-            <w:r>
-              <w:t xml:space="preserve"> Difference</w:t>
-            </w:r>
-          </w:p>
+          <w:p/>
         </w:tc>
         <w:tc>
           <w:tcPr>
             <w:tcW w:w="3005" w:type="dxa"/>
           </w:tcPr>
-          <w:p>
-            <w:r>
-              <w:t>Since this method calculates the difference in days, which is used to calculate the fine, this may be the error</w:t>
-            </w:r>
-          </w:p>
+          <w:p/>
         </w:tc>
         <w:tc>
           <w:tcPr>
             <w:tcW w:w="3006" w:type="dxa"/>
           </w:tcPr>
-          <w:p>
-            <w:r>
-              <w:t>Yes</w:t>
-            </w:r>
-          </w:p>
+          <w:p/>
         </w:tc>
       </w:tr>
     </w:tbl>
@@ -191,10 +152,10 @@
           <w:noProof/>
         </w:rPr>
         <w:drawing>
-          <wp:inline distT="0" distB="0" distL="0" distR="0" wp14:anchorId="15A5D07E" wp14:editId="13E486F1">
-            <wp:extent cx="5731510" cy="986155"/>
-            <wp:effectExtent l="0" t="0" r="2540" b="4445"/>
-            <wp:docPr id="1" name="Picture 1"/>
+          <wp:inline distT="0" distB="0" distL="0" distR="0" wp14:anchorId="1BD3F0FB" wp14:editId="319E4073">
+            <wp:extent cx="5731510" cy="927735"/>
+            <wp:effectExtent l="0" t="0" r="2540" b="5715"/>
+            <wp:docPr id="13" name="Picture 13"/>
             <wp:cNvGraphicFramePr>
               <a:graphicFrameLocks xmlns:a="http://schemas.openxmlformats.org/drawingml/2006/main" noChangeAspect="1"/>
             </wp:cNvGraphicFramePr>
@@ -214,7 +175,7 @@
                   <pic:spPr>
                     <a:xfrm>
                       <a:off x="0" y="0"/>
-                      <a:ext cx="5731510" cy="986155"/>
+                      <a:ext cx="5731510" cy="927735"/>
                     </a:xfrm>
                     <a:prstGeom prst="rect">
                       <a:avLst/>
@@ -229,23 +190,7 @@
     </w:p>
     <w:p>
       <w:r>
-        <w:t xml:space="preserve">This will attempt to see if the </w:t>
-      </w:r>
-      <w:proofErr w:type="spellStart"/>
-      <w:r>
-        <w:t>overduefine</w:t>
-      </w:r>
-      <w:proofErr w:type="spellEnd"/>
-      <w:r>
-        <w:t xml:space="preserve"> is calculated correctly from the library class. (7:43pm 18/10/2020 Line 53 - </w:t>
-      </w:r>
-      <w:proofErr w:type="spellStart"/>
-      <w:r>
-        <w:t>ReturnBookControl</w:t>
-      </w:r>
-      <w:proofErr w:type="spellEnd"/>
-      <w:r>
-        <w:t>)</w:t>
+        <w:t>Test that the value before being incurred is actually correct (should be from previous tests)</w:t>
       </w:r>
     </w:p>
     <w:p>
@@ -262,10 +207,10 @@
           <w:noProof/>
         </w:rPr>
         <w:drawing>
-          <wp:inline distT="0" distB="0" distL="0" distR="0" wp14:anchorId="43504AFD" wp14:editId="7A59AE36">
-            <wp:extent cx="3981450" cy="514350"/>
-            <wp:effectExtent l="0" t="0" r="0" b="0"/>
-            <wp:docPr id="2" name="Picture 2"/>
+          <wp:inline distT="0" distB="0" distL="0" distR="0" wp14:anchorId="11A31D00" wp14:editId="399C4CA9">
+            <wp:extent cx="4886325" cy="857250"/>
+            <wp:effectExtent l="0" t="0" r="9525" b="0"/>
+            <wp:docPr id="1" name="Picture 1"/>
             <wp:cNvGraphicFramePr>
               <a:graphicFrameLocks xmlns:a="http://schemas.openxmlformats.org/drawingml/2006/main" noChangeAspect="1"/>
             </wp:cNvGraphicFramePr>
@@ -285,7 +230,7 @@
                   <pic:spPr>
                     <a:xfrm>
                       <a:off x="0" y="0"/>
-                      <a:ext cx="3981450" cy="514350"/>
+                      <a:ext cx="4886325" cy="857250"/>
                     </a:xfrm>
                     <a:prstGeom prst="rect">
                       <a:avLst/>
@@ -306,13 +251,9 @@
         <w:t>Conclusion:</w:t>
       </w:r>
     </w:p>
-    <w:p/>
-    <w:p>
-      <w:r>
-        <w:t xml:space="preserve">From this, we can see that the </w:t>
-      </w:r>
-      <w:r>
-        <w:t>call to a method in the library class has the issue</w:t>
+    <w:p>
+      <w:r>
+        <w:t>The value returns 6, which is correct in this case! Hence is in the IncurFines method of the patron class.</w:t>
       </w:r>
     </w:p>
     <w:p/>
@@ -321,57 +262,45 @@
         <w:pStyle w:val="Heading2"/>
       </w:pPr>
       <w:r>
+        <w:t>Idea 2</w:t>
+      </w:r>
+    </w:p>
+    <w:p>
+      <w:pPr>
+        <w:pStyle w:val="Heading3"/>
+      </w:pPr>
+    </w:p>
+    <w:p>
+      <w:pPr>
+        <w:pStyle w:val="Heading3"/>
+      </w:pPr>
+      <w:r>
+        <w:t>Output</w:t>
+      </w:r>
+    </w:p>
+    <w:p/>
+    <w:p/>
+    <w:p>
+      <w:pPr>
+        <w:pStyle w:val="Heading3"/>
+      </w:pPr>
+      <w:r>
+        <w:t>Conclusion</w:t>
+      </w:r>
+    </w:p>
+    <w:p/>
+    <w:p>
+      <w:pPr>
+        <w:pStyle w:val="Heading2"/>
+      </w:pPr>
+      <w:r>
         <w:lastRenderedPageBreak/>
-        <w:t>Idea 2</w:t>
-      </w:r>
-    </w:p>
-    <w:p>
-      <w:r>
-        <w:rPr>
-          <w:noProof/>
-        </w:rPr>
-        <w:drawing>
-          <wp:inline distT="0" distB="0" distL="0" distR="0" wp14:anchorId="3B257DF4" wp14:editId="3D3031B4">
-            <wp:extent cx="5731510" cy="1442720"/>
-            <wp:effectExtent l="0" t="0" r="2540" b="5080"/>
-            <wp:docPr id="3" name="Picture 3"/>
-            <wp:cNvGraphicFramePr>
-              <a:graphicFrameLocks xmlns:a="http://schemas.openxmlformats.org/drawingml/2006/main" noChangeAspect="1"/>
-            </wp:cNvGraphicFramePr>
-            <a:graphic xmlns:a="http://schemas.openxmlformats.org/drawingml/2006/main">
-              <a:graphicData uri="http://schemas.openxmlformats.org/drawingml/2006/picture">
-                <pic:pic xmlns:pic="http://schemas.openxmlformats.org/drawingml/2006/picture">
-                  <pic:nvPicPr>
-                    <pic:cNvPr id="1" name=""/>
-                    <pic:cNvPicPr/>
-                  </pic:nvPicPr>
-                  <pic:blipFill>
-                    <a:blip r:embed="rId6"/>
-                    <a:stretch>
-                      <a:fillRect/>
-                    </a:stretch>
-                  </pic:blipFill>
-                  <pic:spPr>
-                    <a:xfrm>
-                      <a:off x="0" y="0"/>
-                      <a:ext cx="5731510" cy="1442720"/>
-                    </a:xfrm>
-                    <a:prstGeom prst="rect">
-                      <a:avLst/>
-                    </a:prstGeom>
-                  </pic:spPr>
-                </pic:pic>
-              </a:graphicData>
-            </a:graphic>
-          </wp:inline>
-        </w:drawing>
-      </w:r>
-    </w:p>
-    <w:p>
-      <w:r>
-        <w:t>The reason why I tried this is to try and see whether the if statement is not detected the loan is overdue. Hence this would prove whether there is an issue in the actual if statement itself.</w:t>
-      </w:r>
-    </w:p>
+        <w:t>Idea 3</w:t>
+      </w:r>
+    </w:p>
+    <w:p/>
+    <w:p/>
+    <w:p/>
     <w:p>
       <w:pPr>
         <w:pStyle w:val="Heading3"/>
@@ -381,49 +310,6 @@
       </w:r>
     </w:p>
     <w:p>
-      <w:r>
-        <w:rPr>
-          <w:noProof/>
-        </w:rPr>
-        <w:drawing>
-          <wp:inline distT="0" distB="0" distL="0" distR="0" wp14:anchorId="74426CBA" wp14:editId="33521F98">
-            <wp:extent cx="3695700" cy="552450"/>
-            <wp:effectExtent l="0" t="0" r="0" b="0"/>
-            <wp:docPr id="4" name="Picture 4"/>
-            <wp:cNvGraphicFramePr>
-              <a:graphicFrameLocks xmlns:a="http://schemas.openxmlformats.org/drawingml/2006/main" noChangeAspect="1"/>
-            </wp:cNvGraphicFramePr>
-            <a:graphic xmlns:a="http://schemas.openxmlformats.org/drawingml/2006/main">
-              <a:graphicData uri="http://schemas.openxmlformats.org/drawingml/2006/picture">
-                <pic:pic xmlns:pic="http://schemas.openxmlformats.org/drawingml/2006/picture">
-                  <pic:nvPicPr>
-                    <pic:cNvPr id="1" name=""/>
-                    <pic:cNvPicPr/>
-                  </pic:nvPicPr>
-                  <pic:blipFill>
-                    <a:blip r:embed="rId7"/>
-                    <a:stretch>
-                      <a:fillRect/>
-                    </a:stretch>
-                  </pic:blipFill>
-                  <pic:spPr>
-                    <a:xfrm>
-                      <a:off x="0" y="0"/>
-                      <a:ext cx="3695700" cy="552450"/>
-                    </a:xfrm>
-                    <a:prstGeom prst="rect">
-                      <a:avLst/>
-                    </a:prstGeom>
-                  </pic:spPr>
-                </pic:pic>
-              </a:graphicData>
-            </a:graphic>
-          </wp:inline>
-        </w:drawing>
-      </w:r>
-    </w:p>
-    <w:p/>
-    <w:p>
       <w:pPr>
         <w:pStyle w:val="Heading3"/>
       </w:pPr>
@@ -431,74 +317,13 @@
         <w:t>Conclusion</w:t>
       </w:r>
     </w:p>
-    <w:p>
-      <w:r>
-        <w:t>The bug must be further within the method, within the IF statement</w:t>
-      </w:r>
-    </w:p>
     <w:p/>
     <w:p>
       <w:pPr>
         <w:pStyle w:val="Heading2"/>
       </w:pPr>
       <w:r>
-        <w:t>Idea 3</w:t>
-      </w:r>
-    </w:p>
-    <w:p/>
-    <w:p>
-      <w:r>
-        <w:rPr>
-          <w:noProof/>
-        </w:rPr>
-        <w:drawing>
-          <wp:inline distT="0" distB="0" distL="0" distR="0" wp14:anchorId="09CBE6FD" wp14:editId="57EB68C6">
-            <wp:extent cx="5731510" cy="919480"/>
-            <wp:effectExtent l="0" t="0" r="2540" b="0"/>
-            <wp:docPr id="5" name="Picture 5"/>
-            <wp:cNvGraphicFramePr>
-              <a:graphicFrameLocks xmlns:a="http://schemas.openxmlformats.org/drawingml/2006/main" noChangeAspect="1"/>
-            </wp:cNvGraphicFramePr>
-            <a:graphic xmlns:a="http://schemas.openxmlformats.org/drawingml/2006/main">
-              <a:graphicData uri="http://schemas.openxmlformats.org/drawingml/2006/picture">
-                <pic:pic xmlns:pic="http://schemas.openxmlformats.org/drawingml/2006/picture">
-                  <pic:nvPicPr>
-                    <pic:cNvPr id="1" name=""/>
-                    <pic:cNvPicPr/>
-                  </pic:nvPicPr>
-                  <pic:blipFill>
-                    <a:blip r:embed="rId8"/>
-                    <a:stretch>
-                      <a:fillRect/>
-                    </a:stretch>
-                  </pic:blipFill>
-                  <pic:spPr>
-                    <a:xfrm>
-                      <a:off x="0" y="0"/>
-                      <a:ext cx="5731510" cy="919480"/>
-                    </a:xfrm>
-                    <a:prstGeom prst="rect">
-                      <a:avLst/>
-                    </a:prstGeom>
-                  </pic:spPr>
-                </pic:pic>
-              </a:graphicData>
-            </a:graphic>
-          </wp:inline>
-        </w:drawing>
-      </w:r>
-    </w:p>
-    <w:p>
-      <w:r>
-        <w:t xml:space="preserve">This will test to see if the system calculates that there is </w:t>
-      </w:r>
-      <w:proofErr w:type="gramStart"/>
-      <w:r>
-        <w:t>1 day</w:t>
-      </w:r>
-      <w:proofErr w:type="gramEnd"/>
-      <w:r>
-        <w:t xml:space="preserve"> difference between the two dates. </w:t>
+        <w:t>Idea 4</w:t>
       </w:r>
     </w:p>
     <w:p/>
@@ -511,49 +336,6 @@
       </w:r>
     </w:p>
     <w:p>
-      <w:r>
-        <w:rPr>
-          <w:noProof/>
-        </w:rPr>
-        <w:drawing>
-          <wp:inline distT="0" distB="0" distL="0" distR="0" wp14:anchorId="51D00FC4" wp14:editId="35F9B137">
-            <wp:extent cx="4705350" cy="1181100"/>
-            <wp:effectExtent l="0" t="0" r="0" b="0"/>
-            <wp:docPr id="6" name="Picture 6"/>
-            <wp:cNvGraphicFramePr>
-              <a:graphicFrameLocks xmlns:a="http://schemas.openxmlformats.org/drawingml/2006/main" noChangeAspect="1"/>
-            </wp:cNvGraphicFramePr>
-            <a:graphic xmlns:a="http://schemas.openxmlformats.org/drawingml/2006/main">
-              <a:graphicData uri="http://schemas.openxmlformats.org/drawingml/2006/picture">
-                <pic:pic xmlns:pic="http://schemas.openxmlformats.org/drawingml/2006/picture">
-                  <pic:nvPicPr>
-                    <pic:cNvPr id="1" name=""/>
-                    <pic:cNvPicPr/>
-                  </pic:nvPicPr>
-                  <pic:blipFill>
-                    <a:blip r:embed="rId9"/>
-                    <a:stretch>
-                      <a:fillRect/>
-                    </a:stretch>
-                  </pic:blipFill>
-                  <pic:spPr>
-                    <a:xfrm>
-                      <a:off x="0" y="0"/>
-                      <a:ext cx="4705350" cy="1181100"/>
-                    </a:xfrm>
-                    <a:prstGeom prst="rect">
-                      <a:avLst/>
-                    </a:prstGeom>
-                  </pic:spPr>
-                </pic:pic>
-              </a:graphicData>
-            </a:graphic>
-          </wp:inline>
-        </w:drawing>
-      </w:r>
-    </w:p>
-    <w:p/>
-    <w:p>
       <w:pPr>
         <w:pStyle w:val="Heading3"/>
       </w:pPr>
@@ -561,130 +343,15 @@
         <w:t>Conclusion</w:t>
       </w:r>
     </w:p>
-    <w:p>
-      <w:r>
-        <w:t xml:space="preserve">Hence due to the fact this value returned 0, the error is in this section. </w:t>
-      </w:r>
-      <w:proofErr w:type="gramStart"/>
-      <w:r>
-        <w:t>Specifically</w:t>
-      </w:r>
-      <w:proofErr w:type="gramEnd"/>
-      <w:r>
-        <w:t xml:space="preserve"> in Library Entity class, Line:</w:t>
-      </w:r>
-      <w:r>
-        <w:rPr>
-          <w:noProof/>
-        </w:rPr>
-        <w:drawing>
-          <wp:inline distT="0" distB="0" distL="0" distR="0" wp14:anchorId="7FADD8D5" wp14:editId="18CDD848">
-            <wp:extent cx="5731510" cy="204470"/>
-            <wp:effectExtent l="0" t="0" r="2540" b="5080"/>
-            <wp:docPr id="7" name="Picture 7"/>
-            <wp:cNvGraphicFramePr>
-              <a:graphicFrameLocks xmlns:a="http://schemas.openxmlformats.org/drawingml/2006/main" noChangeAspect="1"/>
-            </wp:cNvGraphicFramePr>
-            <a:graphic xmlns:a="http://schemas.openxmlformats.org/drawingml/2006/main">
-              <a:graphicData uri="http://schemas.openxmlformats.org/drawingml/2006/picture">
-                <pic:pic xmlns:pic="http://schemas.openxmlformats.org/drawingml/2006/picture">
-                  <pic:nvPicPr>
-                    <pic:cNvPr id="1" name=""/>
-                    <pic:cNvPicPr/>
-                  </pic:nvPicPr>
-                  <pic:blipFill>
-                    <a:blip r:embed="rId10"/>
-                    <a:stretch>
-                      <a:fillRect/>
-                    </a:stretch>
-                  </pic:blipFill>
-                  <pic:spPr>
-                    <a:xfrm>
-                      <a:off x="0" y="0"/>
-                      <a:ext cx="5731510" cy="204470"/>
-                    </a:xfrm>
-                    <a:prstGeom prst="rect">
-                      <a:avLst/>
-                    </a:prstGeom>
-                  </pic:spPr>
-                </pic:pic>
-              </a:graphicData>
-            </a:graphic>
-          </wp:inline>
-        </w:drawing>
-      </w:r>
-    </w:p>
-    <w:p>
-      <w:r>
-        <w:lastRenderedPageBreak/>
-        <w:t xml:space="preserve">It is likely the error is in the Calendar class, in the </w:t>
-      </w:r>
-      <w:proofErr w:type="spellStart"/>
-      <w:r>
-        <w:t>getDaysDifference</w:t>
-      </w:r>
-      <w:proofErr w:type="spellEnd"/>
-      <w:r>
-        <w:t xml:space="preserve"> method.</w:t>
-      </w:r>
-    </w:p>
     <w:p/>
     <w:p>
       <w:pPr>
         <w:pStyle w:val="Heading2"/>
       </w:pPr>
       <w:r>
-        <w:t>Idea 4</w:t>
-      </w:r>
-    </w:p>
-    <w:p>
-      <w:r>
-        <w:rPr>
-          <w:noProof/>
-        </w:rPr>
-        <w:drawing>
-          <wp:inline distT="0" distB="0" distL="0" distR="0" wp14:anchorId="5A7B157B" wp14:editId="40221FC5">
-            <wp:extent cx="5731510" cy="838200"/>
-            <wp:effectExtent l="0" t="0" r="2540" b="0"/>
-            <wp:docPr id="8" name="Picture 8"/>
-            <wp:cNvGraphicFramePr>
-              <a:graphicFrameLocks xmlns:a="http://schemas.openxmlformats.org/drawingml/2006/main" noChangeAspect="1"/>
-            </wp:cNvGraphicFramePr>
-            <a:graphic xmlns:a="http://schemas.openxmlformats.org/drawingml/2006/main">
-              <a:graphicData uri="http://schemas.openxmlformats.org/drawingml/2006/picture">
-                <pic:pic xmlns:pic="http://schemas.openxmlformats.org/drawingml/2006/picture">
-                  <pic:nvPicPr>
-                    <pic:cNvPr id="1" name=""/>
-                    <pic:cNvPicPr/>
-                  </pic:nvPicPr>
-                  <pic:blipFill>
-                    <a:blip r:embed="rId11"/>
-                    <a:stretch>
-                      <a:fillRect/>
-                    </a:stretch>
-                  </pic:blipFill>
-                  <pic:spPr>
-                    <a:xfrm>
-                      <a:off x="0" y="0"/>
-                      <a:ext cx="5731510" cy="838200"/>
-                    </a:xfrm>
-                    <a:prstGeom prst="rect">
-                      <a:avLst/>
-                    </a:prstGeom>
-                  </pic:spPr>
-                </pic:pic>
-              </a:graphicData>
-            </a:graphic>
-          </wp:inline>
-        </w:drawing>
-      </w:r>
-    </w:p>
-    <w:p>
-      <w:r>
-        <w:t>This tests whether a difference is calculated, this value should be positive if there is a difference.</w:t>
-      </w:r>
-    </w:p>
-    <w:p/>
+        <w:t>Idea 5</w:t>
+      </w:r>
+    </w:p>
     <w:p>
       <w:pPr>
         <w:pStyle w:val="Heading3"/>
@@ -694,48 +361,6 @@
       </w:r>
     </w:p>
     <w:p>
-      <w:r>
-        <w:rPr>
-          <w:noProof/>
-        </w:rPr>
-        <w:drawing>
-          <wp:inline distT="0" distB="0" distL="0" distR="0" wp14:anchorId="101A143C" wp14:editId="5386FC77">
-            <wp:extent cx="3848100" cy="714375"/>
-            <wp:effectExtent l="0" t="0" r="0" b="9525"/>
-            <wp:docPr id="9" name="Picture 9"/>
-            <wp:cNvGraphicFramePr>
-              <a:graphicFrameLocks xmlns:a="http://schemas.openxmlformats.org/drawingml/2006/main" noChangeAspect="1"/>
-            </wp:cNvGraphicFramePr>
-            <a:graphic xmlns:a="http://schemas.openxmlformats.org/drawingml/2006/main">
-              <a:graphicData uri="http://schemas.openxmlformats.org/drawingml/2006/picture">
-                <pic:pic xmlns:pic="http://schemas.openxmlformats.org/drawingml/2006/picture">
-                  <pic:nvPicPr>
-                    <pic:cNvPr id="1" name=""/>
-                    <pic:cNvPicPr/>
-                  </pic:nvPicPr>
-                  <pic:blipFill>
-                    <a:blip r:embed="rId12"/>
-                    <a:stretch>
-                      <a:fillRect/>
-                    </a:stretch>
-                  </pic:blipFill>
-                  <pic:spPr>
-                    <a:xfrm>
-                      <a:off x="0" y="0"/>
-                      <a:ext cx="3848100" cy="714375"/>
-                    </a:xfrm>
-                    <a:prstGeom prst="rect">
-                      <a:avLst/>
-                    </a:prstGeom>
-                  </pic:spPr>
-                </pic:pic>
-              </a:graphicData>
-            </a:graphic>
-          </wp:inline>
-        </w:drawing>
-      </w:r>
-    </w:p>
-    <w:p>
       <w:pPr>
         <w:pStyle w:val="Heading3"/>
       </w:pPr>
@@ -743,219 +368,21 @@
         <w:t>Conclusion</w:t>
       </w:r>
     </w:p>
-    <w:p>
-      <w:r>
-        <w:t>The error must be further down the method, since it is showing a difference between the dates.</w:t>
-      </w:r>
-    </w:p>
     <w:p/>
     <w:p>
       <w:pPr>
         <w:pStyle w:val="Heading2"/>
       </w:pPr>
       <w:r>
-        <w:t>Idea 5</w:t>
-      </w:r>
-    </w:p>
-    <w:p>
-      <w:r>
-        <w:rPr>
-          <w:noProof/>
-        </w:rPr>
-        <w:drawing>
-          <wp:inline distT="0" distB="0" distL="0" distR="0" wp14:anchorId="0C873ABF" wp14:editId="592F9E59">
-            <wp:extent cx="5731510" cy="1210310"/>
-            <wp:effectExtent l="0" t="0" r="2540" b="8890"/>
-            <wp:docPr id="10" name="Picture 10"/>
-            <wp:cNvGraphicFramePr>
-              <a:graphicFrameLocks xmlns:a="http://schemas.openxmlformats.org/drawingml/2006/main" noChangeAspect="1"/>
-            </wp:cNvGraphicFramePr>
-            <a:graphic xmlns:a="http://schemas.openxmlformats.org/drawingml/2006/main">
-              <a:graphicData uri="http://schemas.openxmlformats.org/drawingml/2006/picture">
-                <pic:pic xmlns:pic="http://schemas.openxmlformats.org/drawingml/2006/picture">
-                  <pic:nvPicPr>
-                    <pic:cNvPr id="1" name=""/>
-                    <pic:cNvPicPr/>
-                  </pic:nvPicPr>
-                  <pic:blipFill>
-                    <a:blip r:embed="rId13"/>
-                    <a:stretch>
-                      <a:fillRect/>
-                    </a:stretch>
-                  </pic:blipFill>
-                  <pic:spPr>
-                    <a:xfrm>
-                      <a:off x="0" y="0"/>
-                      <a:ext cx="5731510" cy="1210310"/>
-                    </a:xfrm>
-                    <a:prstGeom prst="rect">
-                      <a:avLst/>
-                    </a:prstGeom>
-                  </pic:spPr>
-                </pic:pic>
-              </a:graphicData>
-            </a:graphic>
-          </wp:inline>
-        </w:drawing>
-      </w:r>
-    </w:p>
-    <w:p/>
+        <w:t>Idea 6</w:t>
+      </w:r>
+    </w:p>
     <w:p>
       <w:pPr>
         <w:pStyle w:val="Heading3"/>
       </w:pPr>
       <w:r>
-        <w:t>Output</w:t>
-      </w:r>
-    </w:p>
-    <w:p>
-      <w:r>
-        <w:rPr>
-          <w:noProof/>
-        </w:rPr>
-        <w:drawing>
-          <wp:inline distT="0" distB="0" distL="0" distR="0" wp14:anchorId="3A41B633" wp14:editId="05F78837">
-            <wp:extent cx="3114675" cy="923925"/>
-            <wp:effectExtent l="0" t="0" r="9525" b="9525"/>
-            <wp:docPr id="11" name="Picture 11"/>
-            <wp:cNvGraphicFramePr>
-              <a:graphicFrameLocks xmlns:a="http://schemas.openxmlformats.org/drawingml/2006/main" noChangeAspect="1"/>
-            </wp:cNvGraphicFramePr>
-            <a:graphic xmlns:a="http://schemas.openxmlformats.org/drawingml/2006/main">
-              <a:graphicData uri="http://schemas.openxmlformats.org/drawingml/2006/picture">
-                <pic:pic xmlns:pic="http://schemas.openxmlformats.org/drawingml/2006/picture">
-                  <pic:nvPicPr>
-                    <pic:cNvPr id="1" name=""/>
-                    <pic:cNvPicPr/>
-                  </pic:nvPicPr>
-                  <pic:blipFill>
-                    <a:blip r:embed="rId14"/>
-                    <a:stretch>
-                      <a:fillRect/>
-                    </a:stretch>
-                  </pic:blipFill>
-                  <pic:spPr>
-                    <a:xfrm>
-                      <a:off x="0" y="0"/>
-                      <a:ext cx="3114675" cy="923925"/>
-                    </a:xfrm>
-                    <a:prstGeom prst="rect">
-                      <a:avLst/>
-                    </a:prstGeom>
-                  </pic:spPr>
-                </pic:pic>
-              </a:graphicData>
-            </a:graphic>
-          </wp:inline>
-        </w:drawing>
-      </w:r>
-    </w:p>
-    <w:p/>
-    <w:p>
-      <w:pPr>
-        <w:pStyle w:val="Heading3"/>
-      </w:pPr>
-      <w:r>
-        <w:t>Conclusion</w:t>
-      </w:r>
-    </w:p>
-    <w:p>
-      <w:r>
-        <w:t xml:space="preserve">The </w:t>
-      </w:r>
-      <w:r>
-        <w:t xml:space="preserve">issue is between one of the values, </w:t>
-      </w:r>
-      <w:proofErr w:type="spellStart"/>
-      <w:r>
-        <w:t>diffMilliseconds</w:t>
-      </w:r>
-      <w:proofErr w:type="spellEnd"/>
-      <w:r>
-        <w:t xml:space="preserve"> and MILLIS_PER_DAY. </w:t>
-      </w:r>
-    </w:p>
-    <w:p>
-      <w:r>
-        <w:t xml:space="preserve">We have tested the </w:t>
-      </w:r>
-      <w:proofErr w:type="spellStart"/>
-      <w:r>
-        <w:t>diffMilliseconds</w:t>
-      </w:r>
-      <w:proofErr w:type="spellEnd"/>
-      <w:r>
-        <w:t xml:space="preserve"> and can show that the value for a difference of 1 day is 86400000. Hence the second value needs to be checked.</w:t>
-      </w:r>
-    </w:p>
-    <w:p/>
-    <w:p>
-      <w:pPr>
-        <w:pStyle w:val="Heading2"/>
-      </w:pPr>
-      <w:r>
-        <w:lastRenderedPageBreak/>
-        <w:t>Idea 6</w:t>
-      </w:r>
-    </w:p>
-    <w:p>
-      <w:r>
-        <w:rPr>
-          <w:noProof/>
-        </w:rPr>
-        <w:drawing>
-          <wp:inline distT="0" distB="0" distL="0" distR="0" wp14:anchorId="6543F271" wp14:editId="6C571C98">
-            <wp:extent cx="5731510" cy="654685"/>
-            <wp:effectExtent l="0" t="0" r="2540" b="0"/>
-            <wp:docPr id="12" name="Picture 12"/>
-            <wp:cNvGraphicFramePr>
-              <a:graphicFrameLocks xmlns:a="http://schemas.openxmlformats.org/drawingml/2006/main" noChangeAspect="1"/>
-            </wp:cNvGraphicFramePr>
-            <a:graphic xmlns:a="http://schemas.openxmlformats.org/drawingml/2006/main">
-              <a:graphicData uri="http://schemas.openxmlformats.org/drawingml/2006/picture">
-                <pic:pic xmlns:pic="http://schemas.openxmlformats.org/drawingml/2006/picture">
-                  <pic:nvPicPr>
-                    <pic:cNvPr id="1" name=""/>
-                    <pic:cNvPicPr/>
-                  </pic:nvPicPr>
-                  <pic:blipFill>
-                    <a:blip r:embed="rId15"/>
-                    <a:stretch>
-                      <a:fillRect/>
-                    </a:stretch>
-                  </pic:blipFill>
-                  <pic:spPr>
-                    <a:xfrm>
-                      <a:off x="0" y="0"/>
-                      <a:ext cx="5731510" cy="654685"/>
-                    </a:xfrm>
-                    <a:prstGeom prst="rect">
-                      <a:avLst/>
-                    </a:prstGeom>
-                  </pic:spPr>
-                </pic:pic>
-              </a:graphicData>
-            </a:graphic>
-          </wp:inline>
-        </w:drawing>
-      </w:r>
-    </w:p>
-    <w:p>
-      <w:r>
-        <w:t>Since this is a value and not a method, we do not need to test the output of a method.</w:t>
-      </w:r>
-    </w:p>
-    <w:p>
-      <w:pPr>
-        <w:pStyle w:val="Heading3"/>
-      </w:pPr>
-      <w:r>
         <w:t xml:space="preserve">Conclusion: </w:t>
-      </w:r>
-    </w:p>
-    <w:p>
-      <w:r>
-        <w:t xml:space="preserve">The calculation done by the calendar class highlights 1 day is 86400000, whereas this shows it to be a much bigger number. It is this value that would mean that the number rounds down to 0. Hence changing this value should allow the program to calculate fines correctly. </w:t>
       </w:r>
     </w:p>
     <w:p/>

</xml_diff>

<commit_message>
Finalised Hypothesis and resolution for incorrect patron fine
</commit_message>
<xml_diff>
--- a/Hypothesis Patron Fine Issue.docx
+++ b/Hypothesis Patron Fine Issue.docx
@@ -46,9 +46,9 @@
         <w:tblLook w:val="04A0" w:firstRow="1" w:lastRow="0" w:firstColumn="1" w:lastColumn="0" w:noHBand="0" w:noVBand="1"/>
       </w:tblPr>
       <w:tblGrid>
-        <w:gridCol w:w="3005"/>
-        <w:gridCol w:w="3005"/>
-        <w:gridCol w:w="3006"/>
+        <w:gridCol w:w="3267"/>
+        <w:gridCol w:w="2919"/>
+        <w:gridCol w:w="2830"/>
       </w:tblGrid>
       <w:tr>
         <w:tc>
@@ -89,7 +89,15 @@
           </w:tcPr>
           <w:p>
             <w:r>
-              <w:t>That in the returnBookControl the bug occurs</w:t>
+              <w:t xml:space="preserve">That in the </w:t>
+            </w:r>
+            <w:proofErr w:type="spellStart"/>
+            <w:r>
+              <w:t>returnBookControl</w:t>
+            </w:r>
+            <w:proofErr w:type="spellEnd"/>
+            <w:r>
+              <w:t xml:space="preserve"> the bug occurs</w:t>
             </w:r>
           </w:p>
         </w:tc>
@@ -103,7 +111,11 @@
           <w:tcPr>
             <w:tcW w:w="3006" w:type="dxa"/>
           </w:tcPr>
-          <w:p/>
+          <w:p>
+            <w:r>
+              <w:t>No</w:t>
+            </w:r>
+          </w:p>
         </w:tc>
       </w:tr>
       <w:tr>
@@ -111,7 +123,19 @@
           <w:tcPr>
             <w:tcW w:w="3005" w:type="dxa"/>
           </w:tcPr>
-          <w:p/>
+          <w:p>
+            <w:r>
+              <w:t xml:space="preserve">That the Patron </w:t>
+            </w:r>
+            <w:proofErr w:type="spellStart"/>
+            <w:r>
+              <w:t>incurFine</w:t>
+            </w:r>
+            <w:proofErr w:type="spellEnd"/>
+            <w:r>
+              <w:t xml:space="preserve"> method is broken</w:t>
+            </w:r>
+          </w:p>
         </w:tc>
         <w:tc>
           <w:tcPr>
@@ -123,7 +147,88 @@
           <w:tcPr>
             <w:tcW w:w="3006" w:type="dxa"/>
           </w:tcPr>
-          <w:p/>
+          <w:p>
+            <w:r>
+              <w:t>No</w:t>
+            </w:r>
+          </w:p>
+        </w:tc>
+      </w:tr>
+      <w:tr>
+        <w:tc>
+          <w:tcPr>
+            <w:tcW w:w="3005" w:type="dxa"/>
+          </w:tcPr>
+          <w:p>
+            <w:r>
+              <w:t xml:space="preserve">The </w:t>
+            </w:r>
+            <w:proofErr w:type="spellStart"/>
+            <w:r>
+              <w:t>currentLoan.getPatron</w:t>
+            </w:r>
+            <w:proofErr w:type="spellEnd"/>
+            <w:r>
+              <w:t>(</w:t>
+            </w:r>
+            <w:proofErr w:type="gramStart"/>
+            <w:r>
+              <w:t>).</w:t>
+            </w:r>
+            <w:proofErr w:type="spellStart"/>
+            <w:r>
+              <w:t>incurFine</w:t>
+            </w:r>
+            <w:proofErr w:type="spellEnd"/>
+            <w:proofErr w:type="gramEnd"/>
+            <w:r>
+              <w:t xml:space="preserve"> as seen the </w:t>
+            </w:r>
+            <w:proofErr w:type="spellStart"/>
+            <w:r>
+              <w:t>ReturnBookControl</w:t>
+            </w:r>
+            <w:proofErr w:type="spellEnd"/>
+            <w:r>
+              <w:t xml:space="preserve"> class is the issue</w:t>
+            </w:r>
+          </w:p>
+        </w:tc>
+        <w:tc>
+          <w:tcPr>
+            <w:tcW w:w="3005" w:type="dxa"/>
+          </w:tcPr>
+          <w:p>
+            <w:r>
+              <w:t xml:space="preserve">The method is called twice, once in the </w:t>
+            </w:r>
+            <w:proofErr w:type="spellStart"/>
+            <w:r>
+              <w:t>ReturnBookControl</w:t>
+            </w:r>
+            <w:proofErr w:type="spellEnd"/>
+            <w:r>
+              <w:t xml:space="preserve"> and in the </w:t>
+            </w:r>
+            <w:proofErr w:type="spellStart"/>
+            <w:r>
+              <w:t>dischargeLoan</w:t>
+            </w:r>
+            <w:proofErr w:type="spellEnd"/>
+            <w:r>
+              <w:t xml:space="preserve"> which calls it in the library class. </w:t>
+            </w:r>
+          </w:p>
+        </w:tc>
+        <w:tc>
+          <w:tcPr>
+            <w:tcW w:w="3006" w:type="dxa"/>
+          </w:tcPr>
+          <w:p>
+            <w:r>
+              <w:t>Yes</w:t>
+            </w:r>
+          </w:p>
         </w:tc>
       </w:tr>
     </w:tbl>
@@ -253,7 +358,15 @@
     </w:p>
     <w:p>
       <w:r>
-        <w:t>The value returns 6, which is correct in this case! Hence is in the IncurFines method of the patron class.</w:t>
+        <w:t xml:space="preserve">The value returns 6, which is correct in this case! Hence is in the </w:t>
+      </w:r>
+      <w:proofErr w:type="spellStart"/>
+      <w:r>
+        <w:t>IncurFines</w:t>
+      </w:r>
+      <w:proofErr w:type="spellEnd"/>
+      <w:r>
+        <w:t xml:space="preserve"> method of the patron class.</w:t>
       </w:r>
     </w:p>
     <w:p/>
@@ -262,6 +375,7 @@
         <w:pStyle w:val="Heading2"/>
       </w:pPr>
       <w:r>
+        <w:lastRenderedPageBreak/>
         <w:t>Idea 2</w:t>
       </w:r>
     </w:p>
@@ -269,6 +383,59 @@
       <w:pPr>
         <w:pStyle w:val="Heading3"/>
       </w:pPr>
+      <w:r>
+        <w:rPr>
+          <w:noProof/>
+        </w:rPr>
+        <w:drawing>
+          <wp:inline distT="0" distB="0" distL="0" distR="0" wp14:anchorId="6CF481A6" wp14:editId="5582ECB4">
+            <wp:extent cx="5731510" cy="859155"/>
+            <wp:effectExtent l="0" t="0" r="2540" b="0"/>
+            <wp:docPr id="15" name="Picture 15"/>
+            <wp:cNvGraphicFramePr>
+              <a:graphicFrameLocks xmlns:a="http://schemas.openxmlformats.org/drawingml/2006/main" noChangeAspect="1"/>
+            </wp:cNvGraphicFramePr>
+            <a:graphic xmlns:a="http://schemas.openxmlformats.org/drawingml/2006/main">
+              <a:graphicData uri="http://schemas.openxmlformats.org/drawingml/2006/picture">
+                <pic:pic xmlns:pic="http://schemas.openxmlformats.org/drawingml/2006/picture">
+                  <pic:nvPicPr>
+                    <pic:cNvPr id="1" name=""/>
+                    <pic:cNvPicPr/>
+                  </pic:nvPicPr>
+                  <pic:blipFill>
+                    <a:blip r:embed="rId6"/>
+                    <a:stretch>
+                      <a:fillRect/>
+                    </a:stretch>
+                  </pic:blipFill>
+                  <pic:spPr>
+                    <a:xfrm>
+                      <a:off x="0" y="0"/>
+                      <a:ext cx="5731510" cy="859155"/>
+                    </a:xfrm>
+                    <a:prstGeom prst="rect">
+                      <a:avLst/>
+                    </a:prstGeom>
+                  </pic:spPr>
+                </pic:pic>
+              </a:graphicData>
+            </a:graphic>
+          </wp:inline>
+        </w:drawing>
+      </w:r>
+    </w:p>
+    <w:p>
+      <w:r>
+        <w:t xml:space="preserve">Test the </w:t>
+      </w:r>
+      <w:proofErr w:type="spellStart"/>
+      <w:r>
+        <w:t>finesPayable</w:t>
+      </w:r>
+      <w:proofErr w:type="spellEnd"/>
+      <w:r>
+        <w:t xml:space="preserve"> value to test what its state is before, and after. </w:t>
+      </w:r>
     </w:p>
     <w:p>
       <w:pPr>
@@ -278,8 +445,48 @@
         <w:t>Output</w:t>
       </w:r>
     </w:p>
-    <w:p/>
-    <w:p/>
+    <w:p>
+      <w:r>
+        <w:rPr>
+          <w:noProof/>
+        </w:rPr>
+        <w:drawing>
+          <wp:inline distT="0" distB="0" distL="0" distR="0" wp14:anchorId="60E14652" wp14:editId="3D53984C">
+            <wp:extent cx="4867275" cy="895350"/>
+            <wp:effectExtent l="0" t="0" r="9525" b="0"/>
+            <wp:docPr id="16" name="Picture 16"/>
+            <wp:cNvGraphicFramePr>
+              <a:graphicFrameLocks xmlns:a="http://schemas.openxmlformats.org/drawingml/2006/main" noChangeAspect="1"/>
+            </wp:cNvGraphicFramePr>
+            <a:graphic xmlns:a="http://schemas.openxmlformats.org/drawingml/2006/main">
+              <a:graphicData uri="http://schemas.openxmlformats.org/drawingml/2006/picture">
+                <pic:pic xmlns:pic="http://schemas.openxmlformats.org/drawingml/2006/picture">
+                  <pic:nvPicPr>
+                    <pic:cNvPr id="1" name=""/>
+                    <pic:cNvPicPr/>
+                  </pic:nvPicPr>
+                  <pic:blipFill>
+                    <a:blip r:embed="rId7"/>
+                    <a:stretch>
+                      <a:fillRect/>
+                    </a:stretch>
+                  </pic:blipFill>
+                  <pic:spPr>
+                    <a:xfrm>
+                      <a:off x="0" y="0"/>
+                      <a:ext cx="4867275" cy="895350"/>
+                    </a:xfrm>
+                    <a:prstGeom prst="rect">
+                      <a:avLst/>
+                    </a:prstGeom>
+                  </pic:spPr>
+                </pic:pic>
+              </a:graphicData>
+            </a:graphic>
+          </wp:inline>
+        </w:drawing>
+      </w:r>
+    </w:p>
     <w:p>
       <w:pPr>
         <w:pStyle w:val="Heading3"/>
@@ -288,19 +495,193 @@
         <w:t>Conclusion</w:t>
       </w:r>
     </w:p>
-    <w:p/>
+    <w:p>
+      <w:r>
+        <w:t xml:space="preserve">The issue is somewhere </w:t>
+      </w:r>
+      <w:r>
+        <w:t xml:space="preserve">else in the code, the method logic is sound. Hence the issue is in another method that also calls the </w:t>
+      </w:r>
+      <w:proofErr w:type="spellStart"/>
+      <w:r>
+        <w:t>incurFine</w:t>
+      </w:r>
+      <w:proofErr w:type="spellEnd"/>
+      <w:r>
+        <w:t xml:space="preserve"> method elsewhere.</w:t>
+      </w:r>
+    </w:p>
     <w:p>
       <w:pPr>
         <w:pStyle w:val="Heading2"/>
       </w:pPr>
       <w:r>
+        <w:t>Idea 3</w:t>
+      </w:r>
+    </w:p>
+    <w:p>
+      <w:r>
+        <w:rPr>
+          <w:noProof/>
+        </w:rPr>
+        <w:drawing>
+          <wp:inline distT="0" distB="0" distL="0" distR="0" wp14:anchorId="1EBC544D" wp14:editId="248049D6">
+            <wp:extent cx="5731510" cy="1162050"/>
+            <wp:effectExtent l="0" t="0" r="2540" b="0"/>
+            <wp:docPr id="17" name="Picture 17"/>
+            <wp:cNvGraphicFramePr>
+              <a:graphicFrameLocks xmlns:a="http://schemas.openxmlformats.org/drawingml/2006/main" noChangeAspect="1"/>
+            </wp:cNvGraphicFramePr>
+            <a:graphic xmlns:a="http://schemas.openxmlformats.org/drawingml/2006/main">
+              <a:graphicData uri="http://schemas.openxmlformats.org/drawingml/2006/picture">
+                <pic:pic xmlns:pic="http://schemas.openxmlformats.org/drawingml/2006/picture">
+                  <pic:nvPicPr>
+                    <pic:cNvPr id="1" name=""/>
+                    <pic:cNvPicPr/>
+                  </pic:nvPicPr>
+                  <pic:blipFill>
+                    <a:blip r:embed="rId8"/>
+                    <a:stretch>
+                      <a:fillRect/>
+                    </a:stretch>
+                  </pic:blipFill>
+                  <pic:spPr>
+                    <a:xfrm>
+                      <a:off x="0" y="0"/>
+                      <a:ext cx="5731510" cy="1162050"/>
+                    </a:xfrm>
+                    <a:prstGeom prst="rect">
+                      <a:avLst/>
+                    </a:prstGeom>
+                  </pic:spPr>
+                </pic:pic>
+              </a:graphicData>
+            </a:graphic>
+          </wp:inline>
+        </w:drawing>
+      </w:r>
+    </w:p>
+    <w:p>
+      <w:r>
+        <w:t xml:space="preserve">This method calls </w:t>
+      </w:r>
+      <w:proofErr w:type="spellStart"/>
+      <w:proofErr w:type="gramStart"/>
+      <w:r>
+        <w:t>library.dischargeLoan</w:t>
+      </w:r>
+      <w:proofErr w:type="spellEnd"/>
+      <w:proofErr w:type="gramEnd"/>
+      <w:r>
+        <w:t>(), but this method call does the following:</w:t>
+      </w:r>
+    </w:p>
+    <w:p>
+      <w:r>
+        <w:rPr>
+          <w:noProof/>
+        </w:rPr>
+        <w:drawing>
+          <wp:inline distT="0" distB="0" distL="0" distR="0" wp14:anchorId="61439AA9" wp14:editId="36482726">
+            <wp:extent cx="5731510" cy="2468245"/>
+            <wp:effectExtent l="0" t="0" r="2540" b="8255"/>
+            <wp:docPr id="18" name="Picture 18"/>
+            <wp:cNvGraphicFramePr>
+              <a:graphicFrameLocks xmlns:a="http://schemas.openxmlformats.org/drawingml/2006/main" noChangeAspect="1"/>
+            </wp:cNvGraphicFramePr>
+            <a:graphic xmlns:a="http://schemas.openxmlformats.org/drawingml/2006/main">
+              <a:graphicData uri="http://schemas.openxmlformats.org/drawingml/2006/picture">
+                <pic:pic xmlns:pic="http://schemas.openxmlformats.org/drawingml/2006/picture">
+                  <pic:nvPicPr>
+                    <pic:cNvPr id="1" name=""/>
+                    <pic:cNvPicPr/>
+                  </pic:nvPicPr>
+                  <pic:blipFill>
+                    <a:blip r:embed="rId9"/>
+                    <a:stretch>
+                      <a:fillRect/>
+                    </a:stretch>
+                  </pic:blipFill>
+                  <pic:spPr>
+                    <a:xfrm>
+                      <a:off x="0" y="0"/>
+                      <a:ext cx="5731510" cy="2468245"/>
+                    </a:xfrm>
+                    <a:prstGeom prst="rect">
+                      <a:avLst/>
+                    </a:prstGeom>
+                  </pic:spPr>
+                </pic:pic>
+              </a:graphicData>
+            </a:graphic>
+          </wp:inline>
+        </w:drawing>
+      </w:r>
+    </w:p>
+    <w:p>
+      <w:r>
+        <w:t xml:space="preserve">Hence this means </w:t>
+      </w:r>
+      <w:r>
+        <w:t xml:space="preserve">that from the other call to </w:t>
+      </w:r>
+      <w:proofErr w:type="spellStart"/>
+      <w:r>
+        <w:t>calculateOverDueFine</w:t>
+      </w:r>
+      <w:proofErr w:type="spellEnd"/>
+      <w:r>
+        <w:t xml:space="preserve">, we end up processing the value twice, hence why our value is already 6. </w:t>
+      </w:r>
+    </w:p>
+    <w:p>
+      <w:r>
+        <w:t>By removing the following code, the issue is resolved.</w:t>
+      </w:r>
+    </w:p>
+    <w:p>
+      <w:r>
+        <w:rPr>
+          <w:noProof/>
+        </w:rPr>
         <w:lastRenderedPageBreak/>
-        <w:t>Idea 3</w:t>
-      </w:r>
-    </w:p>
-    <w:p/>
-    <w:p/>
-    <w:p/>
+        <w:drawing>
+          <wp:inline distT="0" distB="0" distL="0" distR="0" wp14:anchorId="324BE1E2" wp14:editId="23665797">
+            <wp:extent cx="5731510" cy="829945"/>
+            <wp:effectExtent l="0" t="0" r="2540" b="8255"/>
+            <wp:docPr id="20" name="Picture 20"/>
+            <wp:cNvGraphicFramePr>
+              <a:graphicFrameLocks xmlns:a="http://schemas.openxmlformats.org/drawingml/2006/main" noChangeAspect="1"/>
+            </wp:cNvGraphicFramePr>
+            <a:graphic xmlns:a="http://schemas.openxmlformats.org/drawingml/2006/main">
+              <a:graphicData uri="http://schemas.openxmlformats.org/drawingml/2006/picture">
+                <pic:pic xmlns:pic="http://schemas.openxmlformats.org/drawingml/2006/picture">
+                  <pic:nvPicPr>
+                    <pic:cNvPr id="1" name=""/>
+                    <pic:cNvPicPr/>
+                  </pic:nvPicPr>
+                  <pic:blipFill>
+                    <a:blip r:embed="rId10"/>
+                    <a:stretch>
+                      <a:fillRect/>
+                    </a:stretch>
+                  </pic:blipFill>
+                  <pic:spPr>
+                    <a:xfrm>
+                      <a:off x="0" y="0"/>
+                      <a:ext cx="5731510" cy="829945"/>
+                    </a:xfrm>
+                    <a:prstGeom prst="rect">
+                      <a:avLst/>
+                    </a:prstGeom>
+                  </pic:spPr>
+                </pic:pic>
+              </a:graphicData>
+            </a:graphic>
+          </wp:inline>
+        </w:drawing>
+      </w:r>
+    </w:p>
     <w:p>
       <w:pPr>
         <w:pStyle w:val="Heading3"/>
@@ -310,6 +691,48 @@
       </w:r>
     </w:p>
     <w:p>
+      <w:r>
+        <w:rPr>
+          <w:noProof/>
+        </w:rPr>
+        <w:drawing>
+          <wp:inline distT="0" distB="0" distL="0" distR="0" wp14:anchorId="697EFAB6" wp14:editId="3A17AF52">
+            <wp:extent cx="5731510" cy="3685540"/>
+            <wp:effectExtent l="0" t="0" r="2540" b="0"/>
+            <wp:docPr id="19" name="Picture 19"/>
+            <wp:cNvGraphicFramePr>
+              <a:graphicFrameLocks xmlns:a="http://schemas.openxmlformats.org/drawingml/2006/main" noChangeAspect="1"/>
+            </wp:cNvGraphicFramePr>
+            <a:graphic xmlns:a="http://schemas.openxmlformats.org/drawingml/2006/main">
+              <a:graphicData uri="http://schemas.openxmlformats.org/drawingml/2006/picture">
+                <pic:pic xmlns:pic="http://schemas.openxmlformats.org/drawingml/2006/picture">
+                  <pic:nvPicPr>
+                    <pic:cNvPr id="1" name=""/>
+                    <pic:cNvPicPr/>
+                  </pic:nvPicPr>
+                  <pic:blipFill>
+                    <a:blip r:embed="rId11"/>
+                    <a:stretch>
+                      <a:fillRect/>
+                    </a:stretch>
+                  </pic:blipFill>
+                  <pic:spPr>
+                    <a:xfrm>
+                      <a:off x="0" y="0"/>
+                      <a:ext cx="5731510" cy="3685540"/>
+                    </a:xfrm>
+                    <a:prstGeom prst="rect">
+                      <a:avLst/>
+                    </a:prstGeom>
+                  </pic:spPr>
+                </pic:pic>
+              </a:graphicData>
+            </a:graphic>
+          </wp:inline>
+        </w:drawing>
+      </w:r>
+    </w:p>
+    <w:p>
       <w:pPr>
         <w:pStyle w:val="Heading3"/>
       </w:pPr>
@@ -317,76 +740,169 @@
         <w:t>Conclusion</w:t>
       </w:r>
     </w:p>
+    <w:p>
+      <w:r>
+        <w:t>The error is fixed.</w:t>
+      </w:r>
+    </w:p>
     <w:p/>
     <w:p>
       <w:pPr>
-        <w:pStyle w:val="Heading2"/>
+        <w:pStyle w:val="Heading1"/>
       </w:pPr>
       <w:r>
-        <w:t>Idea 4</w:t>
+        <w:t>Resolution</w:t>
+      </w:r>
+    </w:p>
+    <w:p>
+      <w:r>
+        <w:t>Buggy Code:</w:t>
+      </w:r>
+    </w:p>
+    <w:p>
+      <w:r>
+        <w:rPr>
+          <w:noProof/>
+        </w:rPr>
+        <w:drawing>
+          <wp:inline distT="0" distB="0" distL="0" distR="0" wp14:anchorId="73DCFE7A" wp14:editId="372ED52B">
+            <wp:extent cx="5731510" cy="927735"/>
+            <wp:effectExtent l="0" t="0" r="2540" b="5715"/>
+            <wp:docPr id="22" name="Picture 22"/>
+            <wp:cNvGraphicFramePr>
+              <a:graphicFrameLocks xmlns:a="http://schemas.openxmlformats.org/drawingml/2006/main" noChangeAspect="1"/>
+            </wp:cNvGraphicFramePr>
+            <a:graphic xmlns:a="http://schemas.openxmlformats.org/drawingml/2006/main">
+              <a:graphicData uri="http://schemas.openxmlformats.org/drawingml/2006/picture">
+                <pic:pic xmlns:pic="http://schemas.openxmlformats.org/drawingml/2006/picture">
+                  <pic:nvPicPr>
+                    <pic:cNvPr id="1" name=""/>
+                    <pic:cNvPicPr/>
+                  </pic:nvPicPr>
+                  <pic:blipFill>
+                    <a:blip r:embed="rId4"/>
+                    <a:stretch>
+                      <a:fillRect/>
+                    </a:stretch>
+                  </pic:blipFill>
+                  <pic:spPr>
+                    <a:xfrm>
+                      <a:off x="0" y="0"/>
+                      <a:ext cx="5731510" cy="927735"/>
+                    </a:xfrm>
+                    <a:prstGeom prst="rect">
+                      <a:avLst/>
+                    </a:prstGeom>
+                  </pic:spPr>
+                </pic:pic>
+              </a:graphicData>
+            </a:graphic>
+          </wp:inline>
+        </w:drawing>
+      </w:r>
+    </w:p>
+    <w:p>
+      <w:r>
+        <w:t xml:space="preserve">After fix: </w:t>
+      </w:r>
+    </w:p>
+    <w:p>
+      <w:r>
+        <w:rPr>
+          <w:noProof/>
+        </w:rPr>
+        <w:drawing>
+          <wp:inline distT="0" distB="0" distL="0" distR="0" wp14:anchorId="01A22727" wp14:editId="62EB3C39">
+            <wp:extent cx="5731510" cy="829945"/>
+            <wp:effectExtent l="0" t="0" r="2540" b="8255"/>
+            <wp:docPr id="21" name="Picture 21"/>
+            <wp:cNvGraphicFramePr>
+              <a:graphicFrameLocks xmlns:a="http://schemas.openxmlformats.org/drawingml/2006/main" noChangeAspect="1"/>
+            </wp:cNvGraphicFramePr>
+            <a:graphic xmlns:a="http://schemas.openxmlformats.org/drawingml/2006/main">
+              <a:graphicData uri="http://schemas.openxmlformats.org/drawingml/2006/picture">
+                <pic:pic xmlns:pic="http://schemas.openxmlformats.org/drawingml/2006/picture">
+                  <pic:nvPicPr>
+                    <pic:cNvPr id="1" name=""/>
+                    <pic:cNvPicPr/>
+                  </pic:nvPicPr>
+                  <pic:blipFill>
+                    <a:blip r:embed="rId10"/>
+                    <a:stretch>
+                      <a:fillRect/>
+                    </a:stretch>
+                  </pic:blipFill>
+                  <pic:spPr>
+                    <a:xfrm>
+                      <a:off x="0" y="0"/>
+                      <a:ext cx="5731510" cy="829945"/>
+                    </a:xfrm>
+                    <a:prstGeom prst="rect">
+                      <a:avLst/>
+                    </a:prstGeom>
+                  </pic:spPr>
+                </pic:pic>
+              </a:graphicData>
+            </a:graphic>
+          </wp:inline>
+        </w:drawing>
       </w:r>
     </w:p>
     <w:p/>
     <w:p>
-      <w:pPr>
-        <w:pStyle w:val="Heading3"/>
-      </w:pPr>
-      <w:r>
-        <w:t>Output</w:t>
-      </w:r>
-    </w:p>
-    <w:p>
-      <w:pPr>
-        <w:pStyle w:val="Heading3"/>
-      </w:pPr>
-      <w:r>
-        <w:t>Conclusion</w:t>
+      <w:r>
+        <w:lastRenderedPageBreak/>
+        <w:t>Result</w:t>
+      </w:r>
+    </w:p>
+    <w:p>
+      <w:r>
+        <w:rPr>
+          <w:noProof/>
+        </w:rPr>
+        <w:drawing>
+          <wp:inline distT="0" distB="0" distL="0" distR="0" wp14:anchorId="586B4CE5" wp14:editId="2771C024">
+            <wp:extent cx="4324350" cy="1952625"/>
+            <wp:effectExtent l="0" t="0" r="0" b="9525"/>
+            <wp:docPr id="23" name="Picture 23"/>
+            <wp:cNvGraphicFramePr>
+              <a:graphicFrameLocks xmlns:a="http://schemas.openxmlformats.org/drawingml/2006/main" noChangeAspect="1"/>
+            </wp:cNvGraphicFramePr>
+            <a:graphic xmlns:a="http://schemas.openxmlformats.org/drawingml/2006/main">
+              <a:graphicData uri="http://schemas.openxmlformats.org/drawingml/2006/picture">
+                <pic:pic xmlns:pic="http://schemas.openxmlformats.org/drawingml/2006/picture">
+                  <pic:nvPicPr>
+                    <pic:cNvPr id="1" name=""/>
+                    <pic:cNvPicPr/>
+                  </pic:nvPicPr>
+                  <pic:blipFill>
+                    <a:blip r:embed="rId12"/>
+                    <a:stretch>
+                      <a:fillRect/>
+                    </a:stretch>
+                  </pic:blipFill>
+                  <pic:spPr>
+                    <a:xfrm>
+                      <a:off x="0" y="0"/>
+                      <a:ext cx="4324350" cy="1952625"/>
+                    </a:xfrm>
+                    <a:prstGeom prst="rect">
+                      <a:avLst/>
+                    </a:prstGeom>
+                  </pic:spPr>
+                </pic:pic>
+              </a:graphicData>
+            </a:graphic>
+          </wp:inline>
+        </w:drawing>
       </w:r>
     </w:p>
     <w:p/>
     <w:p>
-      <w:pPr>
-        <w:pStyle w:val="Heading2"/>
-      </w:pPr>
-      <w:r>
-        <w:t>Idea 5</w:t>
-      </w:r>
-    </w:p>
-    <w:p>
-      <w:pPr>
-        <w:pStyle w:val="Heading3"/>
-      </w:pPr>
-      <w:r>
-        <w:t>Output</w:t>
-      </w:r>
-    </w:p>
-    <w:p>
-      <w:pPr>
-        <w:pStyle w:val="Heading3"/>
-      </w:pPr>
-      <w:r>
-        <w:t>Conclusion</w:t>
-      </w:r>
-    </w:p>
-    <w:p/>
-    <w:p>
-      <w:pPr>
-        <w:pStyle w:val="Heading2"/>
-      </w:pPr>
-      <w:r>
-        <w:t>Idea 6</w:t>
-      </w:r>
-    </w:p>
-    <w:p>
-      <w:pPr>
-        <w:pStyle w:val="Heading3"/>
-      </w:pPr>
-      <w:r>
-        <w:t xml:space="preserve">Conclusion: </w:t>
-      </w:r>
-    </w:p>
-    <w:p/>
-    <w:p/>
+      <w:r>
+        <w:t>Hence Issue has been resolved, and was due to the double calling of the method.</w:t>
+      </w:r>
+    </w:p>
     <w:sectPr>
       <w:pgSz w:w="11906" w:h="16838"/>
       <w:pgMar w:top="1440" w:right="1440" w:bottom="1440" w:left="1440" w:header="708" w:footer="708" w:gutter="0"/>

</xml_diff>